<commit_message>
Updated data and Session
</commit_message>
<xml_diff>
--- a/1Integrate/HPMS/Docs/QuickStartGuide.docx
+++ b/1Integrate/HPMS/Docs/QuickStartGuide.docx
@@ -95,6 +95,58 @@
         </w:rPr>
         <w:t>RhodeIslandgdb.zip</w:t>
       </w:r>
+      <w:r>
+        <w:rPr>
+          <w:rFonts w:asciiTheme="minorHAnsi" w:eastAsiaTheme="minorEastAsia" w:hAnsiTheme="minorHAnsi" w:cstheme="minorBidi"/>
+          <w:sz w:val="22"/>
+          <w:szCs w:val="22"/>
+        </w:rPr>
+        <w:t>)</w:t>
+      </w:r>
+      <w:r>
+        <w:rPr>
+          <w:rFonts w:asciiTheme="minorHAnsi" w:eastAsiaTheme="minorEastAsia" w:hAnsiTheme="minorHAnsi" w:cstheme="minorBidi"/>
+          <w:sz w:val="22"/>
+          <w:szCs w:val="22"/>
+        </w:rPr>
+        <w:t xml:space="preserve"> </w:t>
+      </w:r>
+      <w:proofErr w:type="spellStart"/>
+      <w:r>
+        <w:rPr>
+          <w:rFonts w:asciiTheme="minorHAnsi" w:eastAsiaTheme="minorEastAsia" w:hAnsiTheme="minorHAnsi" w:cstheme="minorBidi"/>
+          <w:sz w:val="22"/>
+          <w:szCs w:val="22"/>
+        </w:rPr>
+        <w:t>andschema</w:t>
+      </w:r>
+      <w:proofErr w:type="spellEnd"/>
+      <w:r>
+        <w:rPr>
+          <w:rFonts w:asciiTheme="minorHAnsi" w:eastAsiaTheme="minorEastAsia" w:hAnsiTheme="minorHAnsi" w:cstheme="minorBidi"/>
+          <w:sz w:val="22"/>
+          <w:szCs w:val="22"/>
+        </w:rPr>
+        <w:t xml:space="preserve"> </w:t>
+      </w:r>
+      <w:proofErr w:type="gramStart"/>
+      <w:r>
+        <w:rPr>
+          <w:rFonts w:asciiTheme="minorHAnsi" w:eastAsiaTheme="minorEastAsia" w:hAnsiTheme="minorHAnsi" w:cstheme="minorBidi"/>
+          <w:sz w:val="22"/>
+          <w:szCs w:val="22"/>
+        </w:rPr>
+        <w:t xml:space="preserve">( </w:t>
+      </w:r>
+      <w:r>
+        <w:rPr>
+          <w:rFonts w:asciiTheme="minorHAnsi" w:eastAsiaTheme="minorEastAsia" w:hAnsiTheme="minorHAnsi" w:cstheme="minorBidi"/>
+          <w:sz w:val="22"/>
+          <w:szCs w:val="22"/>
+        </w:rPr>
+        <w:t>HPMSSchemaGITgdb.zip</w:t>
+      </w:r>
+      <w:proofErr w:type="gramEnd"/>
       <w:r>
         <w:rPr>
           <w:rFonts w:asciiTheme="minorHAnsi" w:eastAsiaTheme="minorEastAsia" w:hAnsiTheme="minorHAnsi" w:cstheme="minorBidi"/>
@@ -920,10 +972,10 @@
           <w:noProof/>
         </w:rPr>
         <w:drawing>
-          <wp:inline distT="0" distB="0" distL="0" distR="0" wp14:anchorId="023FCD45" wp14:editId="7C60E0B7">
-            <wp:extent cx="5943600" cy="1045845"/>
-            <wp:effectExtent l="0" t="0" r="0" b="0"/>
-            <wp:docPr id="77482642" name="Picture 5"/>
+          <wp:inline distT="0" distB="0" distL="0" distR="0" wp14:anchorId="26583FFA" wp14:editId="107A41B4">
+            <wp:extent cx="5943600" cy="1255395"/>
+            <wp:effectExtent l="0" t="0" r="0" b="1905"/>
+            <wp:docPr id="3" name="Picture 3"/>
             <wp:cNvGraphicFramePr>
               <a:graphicFrameLocks xmlns:a="http://schemas.openxmlformats.org/drawingml/2006/main" noChangeAspect="1"/>
             </wp:cNvGraphicFramePr>
@@ -931,17 +983,11 @@
               <a:graphicData uri="http://schemas.openxmlformats.org/drawingml/2006/picture">
                 <pic:pic xmlns:pic="http://schemas.openxmlformats.org/drawingml/2006/picture">
                   <pic:nvPicPr>
-                    <pic:cNvPr id="0" name="Picture 5"/>
+                    <pic:cNvPr id="1" name=""/>
                     <pic:cNvPicPr/>
                   </pic:nvPicPr>
                   <pic:blipFill>
-                    <a:blip r:embed="rId12">
-                      <a:extLst>
-                        <a:ext uri="{28A0092B-C50C-407E-A947-70E740481C1C}">
-                          <a14:useLocalDpi xmlns:a14="http://schemas.microsoft.com/office/drawing/2010/main" val="0"/>
-                        </a:ext>
-                      </a:extLst>
-                    </a:blip>
+                    <a:blip r:embed="rId12"/>
                     <a:stretch>
                       <a:fillRect/>
                     </a:stretch>
@@ -949,7 +995,7 @@
                   <pic:spPr>
                     <a:xfrm>
                       <a:off x="0" y="0"/>
-                      <a:ext cx="5943600" cy="1045845"/>
+                      <a:ext cx="5943600" cy="1255395"/>
                     </a:xfrm>
                     <a:prstGeom prst="rect">
                       <a:avLst/>
@@ -1001,10 +1047,10 @@
           <w:noProof/>
         </w:rPr>
         <w:drawing>
-          <wp:inline distT="0" distB="0" distL="0" distR="0" wp14:anchorId="30AF2EB0" wp14:editId="682ED14B">
-            <wp:extent cx="5791202" cy="3876675"/>
-            <wp:effectExtent l="0" t="0" r="0" b="9525"/>
-            <wp:docPr id="112364994" name="Picture 6"/>
+          <wp:inline distT="0" distB="0" distL="0" distR="0" wp14:anchorId="34349D8E" wp14:editId="618D1C43">
+            <wp:extent cx="5762625" cy="3876675"/>
+            <wp:effectExtent l="0" t="0" r="9525" b="9525"/>
+            <wp:docPr id="4" name="Picture 4"/>
             <wp:cNvGraphicFramePr>
               <a:graphicFrameLocks xmlns:a="http://schemas.openxmlformats.org/drawingml/2006/main" noChangeAspect="1"/>
             </wp:cNvGraphicFramePr>
@@ -1012,17 +1058,11 @@
               <a:graphicData uri="http://schemas.openxmlformats.org/drawingml/2006/picture">
                 <pic:pic xmlns:pic="http://schemas.openxmlformats.org/drawingml/2006/picture">
                   <pic:nvPicPr>
-                    <pic:cNvPr id="0" name="Picture 6"/>
+                    <pic:cNvPr id="1" name=""/>
                     <pic:cNvPicPr/>
                   </pic:nvPicPr>
                   <pic:blipFill>
-                    <a:blip r:embed="rId13">
-                      <a:extLst>
-                        <a:ext uri="{28A0092B-C50C-407E-A947-70E740481C1C}">
-                          <a14:useLocalDpi xmlns:a14="http://schemas.microsoft.com/office/drawing/2010/main" val="0"/>
-                        </a:ext>
-                      </a:extLst>
-                    </a:blip>
+                    <a:blip r:embed="rId13"/>
                     <a:stretch>
                       <a:fillRect/>
                     </a:stretch>
@@ -1030,7 +1070,7 @@
                   <pic:spPr>
                     <a:xfrm>
                       <a:off x="0" y="0"/>
-                      <a:ext cx="5791202" cy="3876675"/>
+                      <a:ext cx="5762625" cy="3876675"/>
                     </a:xfrm>
                     <a:prstGeom prst="rect">
                       <a:avLst/>
@@ -1193,18 +1233,31 @@
           <w:szCs w:val="22"/>
         </w:rPr>
       </w:pPr>
-    </w:p>
-    <w:p>
-      <w:pPr>
-        <w:spacing w:after="200" w:line="276" w:lineRule="auto"/>
-        <w:ind w:left="720"/>
-        <w:contextualSpacing/>
+      <w:bookmarkStart w:id="0" w:name="_GoBack"/>
+      <w:bookmarkEnd w:id="0"/>
+    </w:p>
+    <w:p>
+      <w:pPr>
+        <w:pStyle w:val="ListParagraph"/>
+        <w:numPr>
+          <w:ilvl w:val="0"/>
+          <w:numId w:val="2"/>
+        </w:numPr>
+        <w:spacing w:after="200" w:line="276" w:lineRule="auto"/>
         <w:rPr>
           <w:rFonts w:asciiTheme="minorHAnsi" w:eastAsiaTheme="minorHAnsi" w:hAnsiTheme="minorHAnsi" w:cstheme="minorBidi"/>
           <w:sz w:val="22"/>
           <w:szCs w:val="22"/>
         </w:rPr>
       </w:pPr>
+      <w:r>
+        <w:rPr>
+          <w:rFonts w:asciiTheme="minorHAnsi" w:eastAsiaTheme="minorHAnsi" w:hAnsiTheme="minorHAnsi" w:cstheme="minorBidi"/>
+          <w:sz w:val="22"/>
+          <w:szCs w:val="22"/>
+        </w:rPr>
+        <w:t>Repeat the steps for HPMSSchemaGIT.zip</w:t>
+      </w:r>
     </w:p>
     <w:p>
       <w:pPr>
@@ -1456,8 +1509,6 @@
           <w:rFonts w:ascii="Arial" w:hAnsi="Arial" w:cs="Arial"/>
         </w:rPr>
       </w:pPr>
-      <w:bookmarkStart w:id="0" w:name="_GoBack"/>
-      <w:bookmarkEnd w:id="0"/>
     </w:p>
     <w:sectPr>
       <w:headerReference w:type="default" r:id="rId18"/>
@@ -1723,7 +1774,7 @@
         </mc:Choice>
         <mc:Fallback>
           <w:pict>
-            <v:line w14:anchorId="5E1C4DD7" id="Line 5" o:spid="_x0000_s1026" style="position:absolute;flip:y;z-index:251656704;visibility:visible;mso-wrap-style:square;mso-width-percent:0;mso-height-percent:0;mso-wrap-distance-left:9pt;mso-wrap-distance-top:0;mso-wrap-distance-right:9pt;mso-wrap-distance-bottom:0;mso-position-horizontal:absolute;mso-position-horizontal-relative:text;mso-position-vertical:absolute;mso-position-vertical-relative:text;mso-width-percent:0;mso-height-percent:0;mso-width-relative:page;mso-height-relative:page" from="-31.55pt,.7pt" to="497.5pt,.7pt" o:gfxdata="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" strokeweight="1.5pt"/>
+            <v:line w14:anchorId="180330F9" id="Line 5" o:spid="_x0000_s1026" style="position:absolute;flip:y;z-index:251656704;visibility:visible;mso-wrap-style:square;mso-width-percent:0;mso-height-percent:0;mso-wrap-distance-left:9pt;mso-wrap-distance-top:0;mso-wrap-distance-right:9pt;mso-wrap-distance-bottom:0;mso-position-horizontal:absolute;mso-position-horizontal-relative:text;mso-position-vertical:absolute;mso-position-vertical-relative:text;mso-width-percent:0;mso-height-percent:0;mso-width-relative:page;mso-height-relative:page" from="-31.55pt,.7pt" to="497.5pt,.7pt" o:gfxdata="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" strokeweight="1.5pt"/>
           </w:pict>
         </mc:Fallback>
       </mc:AlternateContent>
@@ -4438,7 +4489,7 @@
 </file>
 
 <file path=customXml/itemProps1.xml><?xml version="1.0" encoding="utf-8"?>
-<ds:datastoreItem xmlns:ds="http://schemas.openxmlformats.org/officeDocument/2006/customXml" ds:itemID="{7B618CF5-1495-4EB8-94E0-D9D5C6405891}">
+<ds:datastoreItem xmlns:ds="http://schemas.openxmlformats.org/officeDocument/2006/customXml" ds:itemID="{76A81AB2-4799-4F6F-9DD7-33AAACED2374}">
   <ds:schemaRefs>
     <ds:schemaRef ds:uri="http://schemas.openxmlformats.org/officeDocument/2006/bibliography"/>
   </ds:schemaRefs>

</xml_diff>

<commit_message>
CopyTo and ObjectID change
</commit_message>
<xml_diff>
--- a/1Integrate/HPMS/Docs/QuickStartGuide.docx
+++ b/1Integrate/HPMS/Docs/QuickStartGuide.docx
@@ -315,25 +315,7 @@
           <w:sz w:val="22"/>
           <w:szCs w:val="22"/>
         </w:rPr>
-        <w:t xml:space="preserve"> </w:t>
-      </w:r>
-      <w:proofErr w:type="spellStart"/>
-      <w:r>
-        <w:rPr>
-          <w:rFonts w:asciiTheme="minorHAnsi" w:eastAsiaTheme="minorEastAsia" w:hAnsiTheme="minorHAnsi" w:cstheme="minorBidi"/>
-          <w:sz w:val="22"/>
-          <w:szCs w:val="22"/>
-        </w:rPr>
-        <w:t>QuickStartGuide</w:t>
-      </w:r>
-      <w:proofErr w:type="spellEnd"/>
-      <w:r>
-        <w:rPr>
-          <w:rFonts w:asciiTheme="minorHAnsi" w:eastAsiaTheme="minorEastAsia" w:hAnsiTheme="minorHAnsi" w:cstheme="minorBidi"/>
-          <w:sz w:val="22"/>
-          <w:szCs w:val="22"/>
-        </w:rPr>
-        <w:t xml:space="preserve"> to help you get started</w:t>
+        <w:t xml:space="preserve"> QuickStartGuide to help you get started</w:t>
       </w:r>
     </w:p>
     <w:p>
@@ -453,15 +435,7 @@
         </w:rPr>
       </w:pPr>
       <w:r>
-        <w:t xml:space="preserve">Retrieving the HPMS package off </w:t>
-      </w:r>
-      <w:proofErr w:type="spellStart"/>
-      <w:r>
-        <w:t>GitHUB</w:t>
-      </w:r>
-      <w:proofErr w:type="spellEnd"/>
-      <w:r>
-        <w:t>:</w:t>
+        <w:t>Retrieving the HPMS package off GitHUB:</w:t>
       </w:r>
     </w:p>
     <w:p>
@@ -515,25 +489,7 @@
           <w:sz w:val="22"/>
           <w:szCs w:val="22"/>
         </w:rPr>
-        <w:t xml:space="preserve"> Use </w:t>
-      </w:r>
-      <w:proofErr w:type="spellStart"/>
-      <w:r>
-        <w:rPr>
-          <w:rFonts w:asciiTheme="minorHAnsi" w:eastAsiaTheme="minorHAnsi" w:hAnsiTheme="minorHAnsi" w:cstheme="minorBidi"/>
-          <w:sz w:val="22"/>
-          <w:szCs w:val="22"/>
-        </w:rPr>
-        <w:t>GitHUB</w:t>
-      </w:r>
-      <w:proofErr w:type="spellEnd"/>
-      <w:r>
-        <w:rPr>
-          <w:rFonts w:asciiTheme="minorHAnsi" w:eastAsiaTheme="minorHAnsi" w:hAnsiTheme="minorHAnsi" w:cstheme="minorBidi"/>
-          <w:sz w:val="22"/>
-          <w:szCs w:val="22"/>
-        </w:rPr>
-        <w:t xml:space="preserve"> Desktop to clone repository</w:t>
+        <w:t xml:space="preserve"> Use GitHUB Desktop to clone repository</w:t>
       </w:r>
     </w:p>
     <w:p>
@@ -1575,8 +1531,6 @@
           <w:szCs w:val="22"/>
         </w:rPr>
       </w:pPr>
-      <w:bookmarkStart w:id="0" w:name="_GoBack"/>
-      <w:bookmarkEnd w:id="0"/>
     </w:p>
     <w:p>
       <w:pPr>
@@ -2222,10 +2176,10 @@
         </w:rPr>
         <w:lastRenderedPageBreak/>
         <w:drawing>
-          <wp:inline distT="0" distB="0" distL="0" distR="0" wp14:anchorId="04A83EC0" wp14:editId="1B84A6E5">
-            <wp:extent cx="5943600" cy="1659890"/>
-            <wp:effectExtent l="0" t="0" r="0" b="0"/>
-            <wp:docPr id="7" name="Picture 7"/>
+          <wp:inline distT="0" distB="0" distL="0" distR="0" wp14:anchorId="23FF04FC" wp14:editId="188F1365">
+            <wp:extent cx="5943600" cy="1826895"/>
+            <wp:effectExtent l="0" t="0" r="0" b="1905"/>
+            <wp:docPr id="3" name="Picture 3"/>
             <wp:cNvGraphicFramePr>
               <a:graphicFrameLocks xmlns:a="http://schemas.openxmlformats.org/drawingml/2006/main" noChangeAspect="1"/>
             </wp:cNvGraphicFramePr>
@@ -2233,36 +2187,23 @@
               <a:graphicData uri="http://schemas.openxmlformats.org/drawingml/2006/picture">
                 <pic:pic xmlns:pic="http://schemas.openxmlformats.org/drawingml/2006/picture">
                   <pic:nvPicPr>
-                    <pic:cNvPr id="0" name="x_Picture 1"/>
-                    <pic:cNvPicPr>
-                      <a:picLocks noChangeAspect="1" noChangeArrowheads="1"/>
-                    </pic:cNvPicPr>
+                    <pic:cNvPr id="1" name=""/>
+                    <pic:cNvPicPr/>
                   </pic:nvPicPr>
                   <pic:blipFill>
-                    <a:blip r:embed="rId18" r:link="rId19">
-                      <a:extLst>
-                        <a:ext uri="{28A0092B-C50C-407E-A947-70E740481C1C}">
-                          <a14:useLocalDpi xmlns:a14="http://schemas.microsoft.com/office/drawing/2010/main" val="0"/>
-                        </a:ext>
-                      </a:extLst>
-                    </a:blip>
-                    <a:srcRect/>
+                    <a:blip r:embed="rId18"/>
                     <a:stretch>
                       <a:fillRect/>
                     </a:stretch>
                   </pic:blipFill>
-                  <pic:spPr bwMode="auto">
+                  <pic:spPr>
                     <a:xfrm>
                       <a:off x="0" y="0"/>
-                      <a:ext cx="5943600" cy="1659890"/>
+                      <a:ext cx="5943600" cy="1826895"/>
                     </a:xfrm>
                     <a:prstGeom prst="rect">
                       <a:avLst/>
                     </a:prstGeom>
-                    <a:noFill/>
-                    <a:ln>
-                      <a:noFill/>
-                    </a:ln>
                   </pic:spPr>
                 </pic:pic>
               </a:graphicData>
@@ -2270,6 +2211,8 @@
           </wp:inline>
         </w:drawing>
       </w:r>
+      <w:bookmarkStart w:id="0" w:name="_GoBack"/>
+      <w:bookmarkEnd w:id="0"/>
     </w:p>
     <w:p>
       <w:pPr>
@@ -2501,7 +2444,7 @@
                     <pic:cNvPicPr/>
                   </pic:nvPicPr>
                   <pic:blipFill>
-                    <a:blip r:embed="rId20">
+                    <a:blip r:embed="rId19">
                       <a:extLst>
                         <a:ext uri="{28A0092B-C50C-407E-A947-70E740481C1C}">
                           <a14:useLocalDpi xmlns:a14="http://schemas.microsoft.com/office/drawing/2010/main" val="0"/>
@@ -2559,7 +2502,7 @@
                     <pic:cNvPicPr/>
                   </pic:nvPicPr>
                   <pic:blipFill>
-                    <a:blip r:embed="rId21"/>
+                    <a:blip r:embed="rId20"/>
                     <a:stretch>
                       <a:fillRect/>
                     </a:stretch>
@@ -2647,7 +2590,7 @@
                     <pic:cNvPicPr/>
                   </pic:nvPicPr>
                   <pic:blipFill>
-                    <a:blip r:embed="rId22">
+                    <a:blip r:embed="rId21">
                       <a:extLst>
                         <a:ext uri="{28A0092B-C50C-407E-A947-70E740481C1C}">
                           <a14:useLocalDpi xmlns:a14="http://schemas.microsoft.com/office/drawing/2010/main" val="0"/>
@@ -2759,7 +2702,7 @@
                     <pic:cNvPicPr/>
                   </pic:nvPicPr>
                   <pic:blipFill>
-                    <a:blip r:embed="rId23"/>
+                    <a:blip r:embed="rId22"/>
                     <a:stretch>
                       <a:fillRect/>
                     </a:stretch>
@@ -2812,7 +2755,7 @@
         </w:rPr>
         <w:t xml:space="preserve">For additional Help please refer to </w:t>
       </w:r>
-      <w:hyperlink r:id="rId24" w:history="1">
+      <w:hyperlink r:id="rId23" w:history="1">
         <w:r>
           <w:rPr>
             <w:rFonts w:asciiTheme="minorHAnsi" w:eastAsiaTheme="minorHAnsi" w:hAnsiTheme="minorHAnsi" w:cstheme="minorBidi"/>
@@ -2887,7 +2830,7 @@
         </w:rPr>
         <w:t xml:space="preserve"> on the 1Spatial Highway Performance Monitoring System Forum located at: </w:t>
       </w:r>
-      <w:hyperlink r:id="rId25" w:history="1">
+      <w:hyperlink r:id="rId24" w:history="1">
         <w:r>
           <w:rPr>
             <w:rStyle w:val="Hyperlink"/>
@@ -2907,10 +2850,10 @@
       </w:pPr>
     </w:p>
     <w:sectPr>
-      <w:headerReference w:type="default" r:id="rId26"/>
-      <w:footerReference w:type="default" r:id="rId27"/>
-      <w:headerReference w:type="first" r:id="rId28"/>
-      <w:footerReference w:type="first" r:id="rId29"/>
+      <w:headerReference w:type="default" r:id="rId25"/>
+      <w:footerReference w:type="default" r:id="rId26"/>
+      <w:headerReference w:type="first" r:id="rId27"/>
+      <w:footerReference w:type="first" r:id="rId28"/>
       <w:pgSz w:w="12240" w:h="15840" w:code="1"/>
       <w:pgMar w:top="570" w:right="1440" w:bottom="1440" w:left="1440" w:header="720" w:footer="720" w:gutter="0"/>
       <w:cols w:space="720"/>
@@ -3162,7 +3105,7 @@
         </mc:Choice>
         <mc:Fallback>
           <w:pict>
-            <v:line w14:anchorId="23FE5D53" id="Line 5" o:spid="_x0000_s1026" style="position:absolute;flip:y;z-index:251656704;visibility:visible;mso-wrap-style:square;mso-width-percent:0;mso-height-percent:0;mso-wrap-distance-left:9pt;mso-wrap-distance-top:0;mso-wrap-distance-right:9pt;mso-wrap-distance-bottom:0;mso-position-horizontal:absolute;mso-position-horizontal-relative:text;mso-position-vertical:absolute;mso-position-vertical-relative:text;mso-width-percent:0;mso-height-percent:0;mso-width-relative:page;mso-height-relative:page" from="-31.55pt,.7pt" to="497.5pt,.7pt" o:gfxdata="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" strokeweight="1.5pt"/>
+            <v:line w14:anchorId="5D80BB79" id="Line 5" o:spid="_x0000_s1026" style="position:absolute;flip:y;z-index:251656704;visibility:visible;mso-wrap-style:square;mso-width-percent:0;mso-height-percent:0;mso-wrap-distance-left:9pt;mso-wrap-distance-top:0;mso-wrap-distance-right:9pt;mso-wrap-distance-bottom:0;mso-position-horizontal:absolute;mso-position-horizontal-relative:text;mso-position-vertical:absolute;mso-position-vertical-relative:text;mso-width-percent:0;mso-height-percent:0;mso-width-relative:page;mso-height-relative:page" from="-31.55pt,.7pt" to="497.5pt,.7pt" o:gfxdata="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" strokeweight="1.5pt"/>
           </w:pict>
         </mc:Fallback>
       </mc:AlternateContent>
@@ -6232,7 +6175,7 @@
 </file>
 
 <file path=customXml/itemProps1.xml><?xml version="1.0" encoding="utf-8"?>
-<ds:datastoreItem xmlns:ds="http://schemas.openxmlformats.org/officeDocument/2006/customXml" ds:itemID="{53C84DCD-A33F-4B41-AA92-434EA7C58FE9}">
+<ds:datastoreItem xmlns:ds="http://schemas.openxmlformats.org/officeDocument/2006/customXml" ds:itemID="{CD03F27B-3810-4B96-8976-92E43ED2D4D2}">
   <ds:schemaRefs>
     <ds:schemaRef ds:uri="http://schemas.openxmlformats.org/officeDocument/2006/bibliography"/>
   </ds:schemaRefs>

</xml_diff>